<commit_message>
added sequence diagram to doc
</commit_message>
<xml_diff>
--- a/Doc/AnalysisDesignArtifacts.docx
+++ b/Doc/AnalysisDesignArtifacts.docx
@@ -1,6 +1,6 @@
 
 <file path=word/document.xml><?xml version="1.0" encoding="utf-8"?>
-<w:document xmlns:wpc="http://schemas.microsoft.com/office/word/2010/wordprocessingCanvas" xmlns:mc="http://schemas.openxmlformats.org/markup-compatibility/2006" xmlns:o="urn:schemas-microsoft-com:office:office" xmlns:r="http://schemas.openxmlformats.org/officeDocument/2006/relationships" xmlns:m="http://schemas.openxmlformats.org/officeDocument/2006/math" xmlns:v="urn:schemas-microsoft-com:vml" xmlns:wp14="http://schemas.microsoft.com/office/word/2010/wordprocessingDrawing" xmlns:wp="http://schemas.openxmlformats.org/drawingml/2006/wordprocessingDrawing" xmlns:w10="urn:schemas-microsoft-com:office:word" xmlns:w="http://schemas.openxmlformats.org/wordprocessingml/2006/main" xmlns:w14="http://schemas.microsoft.com/office/word/2010/wordml" xmlns:w15="http://schemas.microsoft.com/office/word/2012/wordml" xmlns:wpg="http://schemas.microsoft.com/office/word/2010/wordprocessingGroup" xmlns:wpi="http://schemas.microsoft.com/office/word/2010/wordprocessingInk" xmlns:wne="http://schemas.microsoft.com/office/word/2006/wordml" xmlns:wps="http://schemas.microsoft.com/office/word/2010/wordprocessingShape" mc:Ignorable="w14 w15 wp14">
+<w:document xmlns:wpc="http://schemas.microsoft.com/office/word/2010/wordprocessingCanvas" xmlns:cx="http://schemas.microsoft.com/office/drawing/2014/chartex" xmlns:cx1="http://schemas.microsoft.com/office/drawing/2015/9/8/chartex" xmlns:cx2="http://schemas.microsoft.com/office/drawing/2015/10/21/chartex" xmlns:cx3="http://schemas.microsoft.com/office/drawing/2016/5/9/chartex" xmlns:cx4="http://schemas.microsoft.com/office/drawing/2016/5/10/chartex" xmlns:cx5="http://schemas.microsoft.com/office/drawing/2016/5/11/chartex" xmlns:cx6="http://schemas.microsoft.com/office/drawing/2016/5/12/chartex" xmlns:cx7="http://schemas.microsoft.com/office/drawing/2016/5/13/chartex" xmlns:cx8="http://schemas.microsoft.com/office/drawing/2016/5/14/chartex" xmlns:mc="http://schemas.openxmlformats.org/markup-compatibility/2006" xmlns:aink="http://schemas.microsoft.com/office/drawing/2016/ink" xmlns:am3d="http://schemas.microsoft.com/office/drawing/2017/model3d" xmlns:o="urn:schemas-microsoft-com:office:office" xmlns:r="http://schemas.openxmlformats.org/officeDocument/2006/relationships" xmlns:m="http://schemas.openxmlformats.org/officeDocument/2006/math" xmlns:v="urn:schemas-microsoft-com:vml" xmlns:wp14="http://schemas.microsoft.com/office/word/2010/wordprocessingDrawing" xmlns:wp="http://schemas.openxmlformats.org/drawingml/2006/wordprocessingDrawing" xmlns:w10="urn:schemas-microsoft-com:office:word" xmlns:w="http://schemas.openxmlformats.org/wordprocessingml/2006/main" xmlns:w14="http://schemas.microsoft.com/office/word/2010/wordml" xmlns:w15="http://schemas.microsoft.com/office/word/2012/wordml" xmlns:w16cid="http://schemas.microsoft.com/office/word/2016/wordml/cid" xmlns:w16se="http://schemas.microsoft.com/office/word/2015/wordml/symex" xmlns:wpg="http://schemas.microsoft.com/office/word/2010/wordprocessingGroup" xmlns:wpi="http://schemas.microsoft.com/office/word/2010/wordprocessingInk" xmlns:wne="http://schemas.microsoft.com/office/word/2006/wordml" xmlns:wps="http://schemas.microsoft.com/office/word/2010/wordprocessingShape" mc:Ignorable="w14 w15 w16se w16cid wp14">
   <w:body>
     <w:p>
       <w:pPr>
@@ -955,8 +955,6 @@
               </w:rPr>
               <w:t>Kills mobs, can be placed</w:t>
             </w:r>
-            <w:bookmarkStart w:id="0" w:name="_GoBack"/>
-            <w:bookmarkEnd w:id="0"/>
           </w:p>
           <w:p>
             <w:pPr>
@@ -1323,6 +1321,8 @@
               </w:rPr>
               <w:t>etc</w:t>
             </w:r>
+            <w:bookmarkStart w:id="0" w:name="_GoBack"/>
+            <w:bookmarkEnd w:id="0"/>
             <w:proofErr w:type="spellEnd"/>
           </w:p>
           <w:p>
@@ -2168,6 +2168,61 @@
     </w:p>
     <w:p>
       <w:pPr>
+        <w:pStyle w:val="FreeFormA"/>
+        <w:spacing w:after="120"/>
+        <w:ind w:left="576" w:right="576"/>
+        <w:rPr>
+          <w:rFonts w:ascii="Times New Roman" w:hAnsi="Times New Roman"/>
+          <w:i/>
+          <w:szCs w:val="24"/>
+        </w:rPr>
+      </w:pPr>
+      <w:r>
+        <w:rPr>
+          <w:rFonts w:ascii="Times New Roman" w:hAnsi="Times New Roman"/>
+          <w:i/>
+          <w:noProof/>
+          <w:szCs w:val="24"/>
+        </w:rPr>
+        <w:drawing>
+          <wp:inline distT="0" distB="0" distL="0" distR="0" wp14:anchorId="280F1164" wp14:editId="29445E80">
+            <wp:extent cx="5943600" cy="3695065"/>
+            <wp:effectExtent l="0" t="0" r="0" b="635"/>
+            <wp:docPr id="2" name="Picture 2"/>
+            <wp:cNvGraphicFramePr>
+              <a:graphicFrameLocks xmlns:a="http://schemas.openxmlformats.org/drawingml/2006/main" noChangeAspect="1"/>
+            </wp:cNvGraphicFramePr>
+            <a:graphic xmlns:a="http://schemas.openxmlformats.org/drawingml/2006/main">
+              <a:graphicData uri="http://schemas.openxmlformats.org/drawingml/2006/picture">
+                <pic:pic xmlns:pic="http://schemas.openxmlformats.org/drawingml/2006/picture">
+                  <pic:nvPicPr>
+                    <pic:cNvPr id="2" name="SeqDiag.png"/>
+                    <pic:cNvPicPr/>
+                  </pic:nvPicPr>
+                  <pic:blipFill>
+                    <a:blip r:embed="rId7"/>
+                    <a:stretch>
+                      <a:fillRect/>
+                    </a:stretch>
+                  </pic:blipFill>
+                  <pic:spPr>
+                    <a:xfrm>
+                      <a:off x="0" y="0"/>
+                      <a:ext cx="5943600" cy="3695065"/>
+                    </a:xfrm>
+                    <a:prstGeom prst="rect">
+                      <a:avLst/>
+                    </a:prstGeom>
+                  </pic:spPr>
+                </pic:pic>
+              </a:graphicData>
+            </a:graphic>
+          </wp:inline>
+        </w:drawing>
+      </w:r>
+    </w:p>
+    <w:p>
+      <w:pPr>
         <w:rPr>
           <w:sz w:val="20"/>
           <w:szCs w:val="20"/>
@@ -2270,6 +2325,7 @@
           <w:b/>
           <w:u w:val="single"/>
         </w:rPr>
+        <w:lastRenderedPageBreak/>
         <w:t>Optional</w:t>
       </w:r>
       <w:r>
@@ -2366,7 +2422,7 @@
           <w:rFonts w:ascii="Arial" w:hAnsi="Arial" w:cs="Arial"/>
         </w:rPr>
       </w:pPr>
-      <w:hyperlink r:id="rId7" w:history="1">
+      <w:hyperlink r:id="rId8" w:history="1">
         <w:r>
           <w:rPr>
             <w:rStyle w:val="Hyperlink"/>
@@ -2456,7 +2512,7 @@
 </file>
 
 <file path=word/numbering.xml><?xml version="1.0" encoding="utf-8"?>
-<w:numbering xmlns:wpc="http://schemas.microsoft.com/office/word/2010/wordprocessingCanvas" xmlns:mc="http://schemas.openxmlformats.org/markup-compatibility/2006" xmlns:o="urn:schemas-microsoft-com:office:office" xmlns:r="http://schemas.openxmlformats.org/officeDocument/2006/relationships" xmlns:m="http://schemas.openxmlformats.org/officeDocument/2006/math" xmlns:v="urn:schemas-microsoft-com:vml" xmlns:wp14="http://schemas.microsoft.com/office/word/2010/wordprocessingDrawing" xmlns:wp="http://schemas.openxmlformats.org/drawingml/2006/wordprocessingDrawing" xmlns:w10="urn:schemas-microsoft-com:office:word" xmlns:w="http://schemas.openxmlformats.org/wordprocessingml/2006/main" xmlns:w14="http://schemas.microsoft.com/office/word/2010/wordml" xmlns:w15="http://schemas.microsoft.com/office/word/2012/wordml" xmlns:wpg="http://schemas.microsoft.com/office/word/2010/wordprocessingGroup" xmlns:wpi="http://schemas.microsoft.com/office/word/2010/wordprocessingInk" xmlns:wne="http://schemas.microsoft.com/office/word/2006/wordml" xmlns:wps="http://schemas.microsoft.com/office/word/2010/wordprocessingShape" mc:Ignorable="w14 w15 wp14">
+<w:numbering xmlns:wpc="http://schemas.microsoft.com/office/word/2010/wordprocessingCanvas" xmlns:cx="http://schemas.microsoft.com/office/drawing/2014/chartex" xmlns:cx1="http://schemas.microsoft.com/office/drawing/2015/9/8/chartex" xmlns:cx2="http://schemas.microsoft.com/office/drawing/2015/10/21/chartex" xmlns:cx3="http://schemas.microsoft.com/office/drawing/2016/5/9/chartex" xmlns:cx4="http://schemas.microsoft.com/office/drawing/2016/5/10/chartex" xmlns:cx5="http://schemas.microsoft.com/office/drawing/2016/5/11/chartex" xmlns:cx6="http://schemas.microsoft.com/office/drawing/2016/5/12/chartex" xmlns:cx7="http://schemas.microsoft.com/office/drawing/2016/5/13/chartex" xmlns:cx8="http://schemas.microsoft.com/office/drawing/2016/5/14/chartex" xmlns:mc="http://schemas.openxmlformats.org/markup-compatibility/2006" xmlns:aink="http://schemas.microsoft.com/office/drawing/2016/ink" xmlns:am3d="http://schemas.microsoft.com/office/drawing/2017/model3d" xmlns:o="urn:schemas-microsoft-com:office:office" xmlns:r="http://schemas.openxmlformats.org/officeDocument/2006/relationships" xmlns:m="http://schemas.openxmlformats.org/officeDocument/2006/math" xmlns:v="urn:schemas-microsoft-com:vml" xmlns:wp14="http://schemas.microsoft.com/office/word/2010/wordprocessingDrawing" xmlns:wp="http://schemas.openxmlformats.org/drawingml/2006/wordprocessingDrawing" xmlns:w10="urn:schemas-microsoft-com:office:word" xmlns:w="http://schemas.openxmlformats.org/wordprocessingml/2006/main" xmlns:w14="http://schemas.microsoft.com/office/word/2010/wordml" xmlns:w15="http://schemas.microsoft.com/office/word/2012/wordml" xmlns:w16cid="http://schemas.microsoft.com/office/word/2016/wordml/cid" xmlns:w16se="http://schemas.microsoft.com/office/word/2015/wordml/symex" xmlns:wpg="http://schemas.microsoft.com/office/word/2010/wordprocessingGroup" xmlns:wpi="http://schemas.microsoft.com/office/word/2010/wordprocessingInk" xmlns:wne="http://schemas.microsoft.com/office/word/2006/wordml" xmlns:wps="http://schemas.microsoft.com/office/word/2010/wordprocessingShape" mc:Ignorable="w14 w15 w16se w16cid wp14">
   <w:abstractNum w:abstractNumId="0" w15:restartNumberingAfterBreak="0">
     <w:nsid w:val="FFFFFF1D"/>
     <w:multiLevelType w:val="multilevel"/>
@@ -2942,7 +2998,7 @@
 </file>
 
 <file path=word/styles.xml><?xml version="1.0" encoding="utf-8"?>
-<w:styles xmlns:mc="http://schemas.openxmlformats.org/markup-compatibility/2006" xmlns:r="http://schemas.openxmlformats.org/officeDocument/2006/relationships" xmlns:w="http://schemas.openxmlformats.org/wordprocessingml/2006/main" xmlns:w14="http://schemas.microsoft.com/office/word/2010/wordml" xmlns:w15="http://schemas.microsoft.com/office/word/2012/wordml" mc:Ignorable="w14 w15">
+<w:styles xmlns:mc="http://schemas.openxmlformats.org/markup-compatibility/2006" xmlns:r="http://schemas.openxmlformats.org/officeDocument/2006/relationships" xmlns:w="http://schemas.openxmlformats.org/wordprocessingml/2006/main" xmlns:w14="http://schemas.microsoft.com/office/word/2010/wordml" xmlns:w15="http://schemas.microsoft.com/office/word/2012/wordml" xmlns:w16cid="http://schemas.microsoft.com/office/word/2016/wordml/cid" xmlns:w16se="http://schemas.microsoft.com/office/word/2015/wordml/symex" mc:Ignorable="w14 w15 w16se w16cid">
   <w:docDefaults>
     <w:rPrDefault>
       <w:rPr>
@@ -2952,7 +3008,7 @@
     </w:rPrDefault>
     <w:pPrDefault/>
   </w:docDefaults>
-  <w:latentStyles w:defLockedState="0" w:defUIPriority="99" w:defSemiHidden="0" w:defUnhideWhenUsed="0" w:defQFormat="0" w:count="371">
+  <w:latentStyles w:defLockedState="0" w:defUIPriority="99" w:defSemiHidden="0" w:defUnhideWhenUsed="0" w:defQFormat="0" w:count="375">
     <w:lsdException w:name="Normal" w:uiPriority="0" w:qFormat="1"/>
     <w:lsdException w:name="heading 1" w:uiPriority="9" w:qFormat="1"/>
     <w:lsdException w:name="heading 2" w:semiHidden="1" w:uiPriority="9" w:unhideWhenUsed="1" w:qFormat="1"/>
@@ -3058,7 +3114,6 @@
     <w:lsdException w:name="HTML Sample" w:semiHidden="1" w:unhideWhenUsed="1"/>
     <w:lsdException w:name="HTML Typewriter" w:semiHidden="1" w:unhideWhenUsed="1"/>
     <w:lsdException w:name="HTML Variable" w:semiHidden="1" w:unhideWhenUsed="1"/>
-    <w:lsdException w:name="Normal Table" w:semiHidden="1" w:unhideWhenUsed="1"/>
     <w:lsdException w:name="annotation subject" w:semiHidden="1" w:unhideWhenUsed="1"/>
     <w:lsdException w:name="No List" w:semiHidden="1" w:unhideWhenUsed="1"/>
     <w:lsdException w:name="Outline List 1" w:semiHidden="1" w:unhideWhenUsed="1"/>
@@ -3102,10 +3157,8 @@
     <w:lsdException w:name="Table Elegant" w:semiHidden="1" w:unhideWhenUsed="1"/>
     <w:lsdException w:name="Table Professional" w:semiHidden="1" w:unhideWhenUsed="1"/>
     <w:lsdException w:name="Table Subtle 1" w:semiHidden="1" w:unhideWhenUsed="1"/>
-    <w:lsdException w:name="Table Subtle 2" w:semiHidden="1" w:unhideWhenUsed="1"/>
     <w:lsdException w:name="Table Web 1" w:semiHidden="1" w:unhideWhenUsed="1"/>
     <w:lsdException w:name="Table Web 2" w:semiHidden="1" w:unhideWhenUsed="1"/>
-    <w:lsdException w:name="Table Web 3" w:semiHidden="1" w:unhideWhenUsed="1"/>
     <w:lsdException w:name="Balloon Text" w:semiHidden="1" w:unhideWhenUsed="1"/>
     <w:lsdException w:name="Table Grid" w:uiPriority="59"/>
     <w:lsdException w:name="Table Theme" w:semiHidden="1" w:unhideWhenUsed="1"/>
@@ -3131,7 +3184,7 @@
     <w:lsdException w:name="Medium Shading 1 Accent 1" w:uiPriority="68"/>
     <w:lsdException w:name="Medium Shading 2 Accent 1" w:uiPriority="69"/>
     <w:lsdException w:name="Medium List 1 Accent 1" w:uiPriority="70"/>
-    <w:lsdException w:name="Revision" w:uiPriority="71"/>
+    <w:lsdException w:name="Revision" w:semiHidden="1" w:uiPriority="71"/>
     <w:lsdException w:name="List Paragraph" w:uiPriority="72" w:qFormat="1"/>
     <w:lsdException w:name="Quote" w:uiPriority="73" w:qFormat="1"/>
     <w:lsdException w:name="Intense Quote" w:uiPriority="60" w:qFormat="1"/>
@@ -3218,7 +3271,7 @@
     <w:lsdException w:name="Subtle Reference" w:uiPriority="67" w:qFormat="1"/>
     <w:lsdException w:name="Intense Reference" w:uiPriority="68" w:qFormat="1"/>
     <w:lsdException w:name="Book Title" w:uiPriority="69" w:qFormat="1"/>
-    <w:lsdException w:name="Bibliography" w:uiPriority="70"/>
+    <w:lsdException w:name="Bibliography" w:semiHidden="1" w:uiPriority="70" w:unhideWhenUsed="1"/>
     <w:lsdException w:name="TOC Heading" w:semiHidden="1" w:uiPriority="71" w:unhideWhenUsed="1" w:qFormat="1"/>
     <w:lsdException w:name="Plain Table 1" w:uiPriority="41"/>
     <w:lsdException w:name="Plain Table 2" w:uiPriority="42"/>
@@ -3324,6 +3377,10 @@
     <w:lsdException w:name="List Table 5 Dark Accent 6" w:uiPriority="50"/>
     <w:lsdException w:name="List Table 6 Colorful Accent 6" w:uiPriority="51"/>
     <w:lsdException w:name="List Table 7 Colorful Accent 6" w:uiPriority="52"/>
+    <w:lsdException w:name="Mention" w:semiHidden="1" w:unhideWhenUsed="1"/>
+    <w:lsdException w:name="Smart Hyperlink" w:semiHidden="1" w:unhideWhenUsed="1"/>
+    <w:lsdException w:name="Hashtag" w:semiHidden="1" w:unhideWhenUsed="1"/>
+    <w:lsdException w:name="Unresolved Mention" w:semiHidden="1" w:unhideWhenUsed="1"/>
   </w:latentStyles>
   <w:style w:type="paragraph" w:default="1" w:styleId="Normal">
     <w:name w:val="Normal"/>
@@ -3717,7 +3774,7 @@
 </file>
 
 <file path=customXml/itemProps1.xml><?xml version="1.0" encoding="utf-8"?>
-<ds:datastoreItem xmlns:ds="http://schemas.openxmlformats.org/officeDocument/2006/customXml" ds:itemID="{864A3672-348D-4E69-906A-7356E5925051}">
+<ds:datastoreItem xmlns:ds="http://schemas.openxmlformats.org/officeDocument/2006/customXml" ds:itemID="{A5C3F918-850D-FB41-8287-338FE3C187DC}">
   <ds:schemaRefs>
     <ds:schemaRef ds:uri="http://schemas.openxmlformats.org/officeDocument/2006/bibliography"/>
   </ds:schemaRefs>

</xml_diff>